<commit_message>
Add flag 'octahedral' in config file. When set as False, it will use IsStructure function to check the geometry instead. Add flag 'octahedral' and 'HFXsample' in readme file.
</commit_message>
<xml_diff>
--- a/molSimplifyAD/readme.docx
+++ b/molSimplifyAD/readme.docx
@@ -1,33 +1,20 @@
 
 <file path=word/document.xml><?xml version="1.0" encoding="utf-8"?>
-<w:document xmlns:wpc="http://schemas.microsoft.com/office/word/2010/wordprocessingCanvas" xmlns:mc="http://schemas.openxmlformats.org/markup-compatibility/2006" xmlns:o="urn:schemas-microsoft-com:office:office" xmlns:r="http://schemas.openxmlformats.org/officeDocument/2006/relationships" xmlns:m="http://schemas.openxmlformats.org/officeDocument/2006/math" xmlns:v="urn:schemas-microsoft-com:vml" xmlns:wp14="http://schemas.microsoft.com/office/word/2010/wordprocessingDrawing" xmlns:wp="http://schemas.openxmlformats.org/drawingml/2006/wordprocessingDrawing" xmlns:w10="urn:schemas-microsoft-com:office:word" xmlns:w="http://schemas.openxmlformats.org/wordprocessingml/2006/main" xmlns:w14="http://schemas.microsoft.com/office/word/2010/wordml" xmlns:w15="http://schemas.microsoft.com/office/word/2012/wordml" xmlns:wpg="http://schemas.microsoft.com/office/word/2010/wordprocessingGroup" xmlns:wpi="http://schemas.microsoft.com/office/word/2010/wordprocessingInk" xmlns:wne="http://schemas.microsoft.com/office/word/2006/wordml" xmlns:wps="http://schemas.microsoft.com/office/word/2010/wordprocessingShape" mc:Ignorable="w14 w15 wp14">
+<w:document xmlns:wpc="http://schemas.microsoft.com/office/word/2010/wordprocessingCanvas" xmlns:mo="http://schemas.microsoft.com/office/mac/office/2008/main" xmlns:mc="http://schemas.openxmlformats.org/markup-compatibility/2006" xmlns:mv="urn:schemas-microsoft-com:mac:vml" xmlns:o="urn:schemas-microsoft-com:office:office" xmlns:r="http://schemas.openxmlformats.org/officeDocument/2006/relationships" xmlns:m="http://schemas.openxmlformats.org/officeDocument/2006/math" xmlns:v="urn:schemas-microsoft-com:vml" xmlns:wp14="http://schemas.microsoft.com/office/word/2010/wordprocessingDrawing" xmlns:wp="http://schemas.openxmlformats.org/drawingml/2006/wordprocessingDrawing" xmlns:w10="urn:schemas-microsoft-com:office:word" xmlns:w="http://schemas.openxmlformats.org/wordprocessingml/2006/main" xmlns:w14="http://schemas.microsoft.com/office/word/2010/wordml" xmlns:w15="http://schemas.microsoft.com/office/word/2012/wordml" xmlns:wpg="http://schemas.microsoft.com/office/word/2010/wordprocessingGroup" xmlns:wpi="http://schemas.microsoft.com/office/word/2010/wordprocessingInk" xmlns:wne="http://schemas.microsoft.com/office/word/2006/wordml" xmlns:wps="http://schemas.microsoft.com/office/word/2010/wordprocessingShape" mc:Ignorable="w14 w15 wp14">
   <w:body>
     <w:p>
-      <w:proofErr w:type="spellStart"/>
-      <w:proofErr w:type="gramStart"/>
-      <w:r>
-        <w:t>molSimplifyAutomaticDesign</w:t>
-      </w:r>
-      <w:proofErr w:type="spellEnd"/>
-      <w:proofErr w:type="gramEnd"/>
-      <w:r>
-        <w:t xml:space="preserve"> (</w:t>
-      </w:r>
-      <w:proofErr w:type="spellStart"/>
+      <w:r>
+        <w:t>molSimplifyAutomaticDesign (</w:t>
+      </w:r>
       <w:r>
         <w:t>mAD</w:t>
       </w:r>
-      <w:proofErr w:type="spellEnd"/>
       <w:r>
         <w:t xml:space="preserve">) is a collection of open-source routines that make use of the inorganic molecular design toolbox molSimplify to conduct targeted molecular inorganic design. This is accomplished through either surrogate models (i.e. our neural network) or using DFT calculations. </w:t>
       </w:r>
-      <w:proofErr w:type="spellStart"/>
-      <w:proofErr w:type="gramStart"/>
       <w:r>
         <w:t>mAD</w:t>
       </w:r>
-      <w:proofErr w:type="spellEnd"/>
-      <w:proofErr w:type="gramEnd"/>
       <w:r>
         <w:t xml:space="preserve"> includes functions for defining design spaces, generating required simulation files, submitting them to the automated queuing s</w:t>
       </w:r>
@@ -44,11 +31,9 @@
       <w:r>
         <w:t xml:space="preserve">Getting </w:t>
       </w:r>
-      <w:proofErr w:type="spellStart"/>
       <w:r>
         <w:t>mAD</w:t>
       </w:r>
-      <w:proofErr w:type="spellEnd"/>
       <w:r>
         <w:t>:</w:t>
       </w:r>
@@ -58,134 +43,48 @@
       <w:r>
         <w:t xml:space="preserve">Before getting </w:t>
       </w:r>
-      <w:proofErr w:type="spellStart"/>
       <w:r>
         <w:t>mAD</w:t>
       </w:r>
-      <w:proofErr w:type="spellEnd"/>
-      <w:r>
-        <w:t xml:space="preserve">, you will need an installation of the latest build of molSimplify. This is easily available from </w:t>
-      </w:r>
-      <w:proofErr w:type="spellStart"/>
-      <w:r>
-        <w:t>Conda</w:t>
-      </w:r>
-      <w:proofErr w:type="spellEnd"/>
-      <w:r>
-        <w:t xml:space="preserve"> or </w:t>
-      </w:r>
-      <w:proofErr w:type="spellStart"/>
-      <w:r>
-        <w:t>Git</w:t>
-      </w:r>
-      <w:proofErr w:type="spellEnd"/>
-      <w:r>
-        <w:t xml:space="preserve">. Installation instructions can be found </w:t>
-      </w:r>
-      <w:proofErr w:type="gramStart"/>
-      <w:r>
-        <w:t xml:space="preserve">at </w:t>
+      <w:r>
+        <w:t xml:space="preserve">, you will need an installation of the latest build of molSimplify. This is easily available from Conda or Git. Installation instructions can be found at </w:t>
       </w:r>
       <w:r>
         <w:t xml:space="preserve"> </w:t>
       </w:r>
-      <w:proofErr w:type="spellStart"/>
       <w:r>
         <w:t>mAD</w:t>
       </w:r>
-      <w:proofErr w:type="spellEnd"/>
-      <w:proofErr w:type="gramEnd"/>
       <w:r>
         <w:t xml:space="preserve"> has no additional dependencies on top of molSimplify. </w:t>
       </w:r>
     </w:p>
     <w:p>
-      <w:proofErr w:type="spellStart"/>
-      <w:proofErr w:type="gramStart"/>
       <w:r>
         <w:t>mAD</w:t>
       </w:r>
-      <w:proofErr w:type="spellEnd"/>
-      <w:proofErr w:type="gramEnd"/>
-      <w:r>
-        <w:t xml:space="preserve"> is available from our </w:t>
-      </w:r>
-      <w:proofErr w:type="spellStart"/>
-      <w:r>
-        <w:t>github</w:t>
-      </w:r>
-      <w:proofErr w:type="spellEnd"/>
-      <w:r>
-        <w:t xml:space="preserve"> repo () and you can clone it from there. From a </w:t>
-      </w:r>
-      <w:proofErr w:type="spellStart"/>
-      <w:r>
-        <w:t>unix</w:t>
-      </w:r>
-      <w:proofErr w:type="spellEnd"/>
-      <w:r>
-        <w:t>/MAC terminal, run:</w:t>
-      </w:r>
-    </w:p>
-    <w:p>
-      <w:proofErr w:type="spellStart"/>
-      <w:proofErr w:type="gramStart"/>
-      <w:r>
-        <w:t>git</w:t>
-      </w:r>
-      <w:proofErr w:type="spellEnd"/>
-      <w:proofErr w:type="gramEnd"/>
-      <w:r>
-        <w:t xml:space="preserve"> clone </w:t>
-      </w:r>
-    </w:p>
-    <w:p>
-      <w:r>
-        <w:t xml:space="preserve">Make sure you are in the </w:t>
-      </w:r>
-      <w:proofErr w:type="spellStart"/>
-      <w:r>
-        <w:t>Conda</w:t>
-      </w:r>
-      <w:proofErr w:type="spellEnd"/>
-      <w:r>
-        <w:t xml:space="preserve"> environment with molSimplify installed. This is development software and use of a contained </w:t>
-      </w:r>
-      <w:proofErr w:type="spellStart"/>
-      <w:r>
-        <w:t>Conda</w:t>
-      </w:r>
-      <w:proofErr w:type="spellEnd"/>
-      <w:r>
-        <w:t xml:space="preserve"> environment is STRONGLY recommended. Then navigate into the </w:t>
-      </w:r>
-      <w:proofErr w:type="spellStart"/>
-      <w:r>
-        <w:t>molSimplifyAutomaticDesign</w:t>
-      </w:r>
-      <w:proofErr w:type="spellEnd"/>
-      <w:r>
-        <w:t xml:space="preserve"> folder and run</w:t>
-      </w:r>
-    </w:p>
-    <w:p>
-      <w:proofErr w:type="gramStart"/>
-      <w:r>
-        <w:t>python</w:t>
-      </w:r>
-      <w:proofErr w:type="gramEnd"/>
-      <w:r>
-        <w:t xml:space="preserve"> setup.py install</w:t>
-      </w:r>
-    </w:p>
-    <w:p>
-      <w:proofErr w:type="gramStart"/>
-      <w:r>
-        <w:t>alternatively</w:t>
-      </w:r>
-      <w:proofErr w:type="gramEnd"/>
-      <w:r>
-        <w:t xml:space="preserve">, you can run python setup.py develop if you want to edit the code with reinstalling it. </w:t>
+      <w:r>
+        <w:t xml:space="preserve"> is available from our github repo () and you can clone it from there. From a unix/MAC terminal, run:</w:t>
+      </w:r>
+    </w:p>
+    <w:p>
+      <w:r>
+        <w:t xml:space="preserve">git clone </w:t>
+      </w:r>
+    </w:p>
+    <w:p>
+      <w:r>
+        <w:t>Make sure you are in the Conda environment with molSimplify installed. This is development software and use of a contained Conda environment is STRONGLY recommended. Then navigate into the molSimplifyAutomaticDesign folder and run</w:t>
+      </w:r>
+    </w:p>
+    <w:p>
+      <w:r>
+        <w:t>python setup.py install</w:t>
+      </w:r>
+    </w:p>
+    <w:p>
+      <w:r>
+        <w:t xml:space="preserve">alternatively, you can run python setup.py develop if you want to edit the code with reinstalling it. </w:t>
       </w:r>
       <w:r>
         <w:t>That’s all there is to it!</w:t>
@@ -203,80 +102,28 @@
       </w:r>
     </w:p>
     <w:p>
-      <w:proofErr w:type="gramStart"/>
-      <w:r>
-        <w:t>mad</w:t>
-      </w:r>
-      <w:proofErr w:type="gramEnd"/>
-      <w:r>
-        <w:t xml:space="preserve"> –new </w:t>
-      </w:r>
-    </w:p>
-    <w:p>
-      <w:proofErr w:type="gramStart"/>
-      <w:r>
-        <w:t>this</w:t>
-      </w:r>
-      <w:proofErr w:type="gramEnd"/>
-      <w:r>
-        <w:t xml:space="preserve"> will create a default run named “</w:t>
-      </w:r>
-      <w:proofErr w:type="spellStart"/>
-      <w:r>
-        <w:t>GA_run</w:t>
-      </w:r>
-      <w:proofErr w:type="spellEnd"/>
-      <w:r>
-        <w:t>”. This can be launched with</w:t>
-      </w:r>
-    </w:p>
-    <w:p>
-      <w:proofErr w:type="gramStart"/>
-      <w:r>
-        <w:t>mad</w:t>
-      </w:r>
-      <w:proofErr w:type="gramEnd"/>
-      <w:r>
-        <w:t xml:space="preserve"> –resume </w:t>
-      </w:r>
-      <w:proofErr w:type="spellStart"/>
-      <w:r>
-        <w:t>GA_run</w:t>
-      </w:r>
-      <w:proofErr w:type="spellEnd"/>
-      <w:r>
-        <w:t xml:space="preserve"> –reps 21</w:t>
-      </w:r>
-    </w:p>
-    <w:p>
-      <w:proofErr w:type="gramStart"/>
-      <w:r>
-        <w:t>this</w:t>
-      </w:r>
-      <w:proofErr w:type="gramEnd"/>
-      <w:r>
-        <w:t xml:space="preserve"> will perform 21 generations of evolution using the neural network to evaluate fitness, while control for distance from training data and pool diversity. This process should take 5-7 minutes on a standard workstation. </w:t>
-      </w:r>
-    </w:p>
-    <w:p>
-      <w:r>
-        <w:t xml:space="preserve">Updates will be logged to </w:t>
-      </w:r>
-      <w:proofErr w:type="spellStart"/>
-      <w:r>
-        <w:t>GA_run</w:t>
-      </w:r>
-      <w:proofErr w:type="spellEnd"/>
-      <w:r>
-        <w:t>/</w:t>
-      </w:r>
-      <w:proofErr w:type="spellStart"/>
-      <w:r>
-        <w:t>statespace</w:t>
-      </w:r>
-      <w:proofErr w:type="spellEnd"/>
-      <w:r>
-        <w:t xml:space="preserve">/log.txt. See the section of interpreting results below for more information. </w:t>
+      <w:r>
+        <w:t xml:space="preserve">mad –new </w:t>
+      </w:r>
+    </w:p>
+    <w:p>
+      <w:r>
+        <w:t>this will create a default run named “GA_run”. This can be launched with</w:t>
+      </w:r>
+    </w:p>
+    <w:p>
+      <w:r>
+        <w:t>mad –resume GA_run –reps 21</w:t>
+      </w:r>
+    </w:p>
+    <w:p>
+      <w:r>
+        <w:t xml:space="preserve">this will perform 21 generations of evolution using the neural network to evaluate fitness, while control for distance from training data and pool diversity. This process should take 5-7 minutes on a standard workstation. </w:t>
+      </w:r>
+    </w:p>
+    <w:p>
+      <w:r>
+        <w:t xml:space="preserve">Updates will be logged to GA_run/statespace/log.txt. See the section of interpreting results below for more information. </w:t>
       </w:r>
     </w:p>
     <w:p/>
@@ -284,23 +131,17 @@
       <w:r>
         <w:t xml:space="preserve">How to use </w:t>
       </w:r>
-      <w:proofErr w:type="spellStart"/>
       <w:r>
         <w:t>mAD</w:t>
       </w:r>
-      <w:proofErr w:type="spellEnd"/>
       <w:r>
         <w:t>:</w:t>
       </w:r>
     </w:p>
     <w:p>
-      <w:proofErr w:type="spellStart"/>
-      <w:proofErr w:type="gramStart"/>
       <w:r>
         <w:t>mAD</w:t>
       </w:r>
-      <w:proofErr w:type="spellEnd"/>
-      <w:proofErr w:type="gramEnd"/>
       <w:r>
         <w:t xml:space="preserve"> is intended to be autonomous and easy to use and has only two commands: </w:t>
       </w:r>
@@ -325,11 +166,9 @@
       <w:r>
         <w:t xml:space="preserve">The steps to use </w:t>
       </w:r>
-      <w:proofErr w:type="spellStart"/>
       <w:r>
         <w:t>mAD</w:t>
       </w:r>
-      <w:proofErr w:type="spellEnd"/>
       <w:r>
         <w:t xml:space="preserve"> are:</w:t>
       </w:r>
@@ -348,11 +187,9 @@
       <w:r>
         <w:t xml:space="preserve">n optimization run using </w:t>
       </w:r>
-      <w:proofErr w:type="spellStart"/>
       <w:r>
         <w:t>mAD</w:t>
       </w:r>
-      <w:proofErr w:type="spellEnd"/>
       <w:r>
         <w:t xml:space="preserve"> u</w:t>
       </w:r>
@@ -389,13 +226,8 @@
           <w:numId w:val="1"/>
         </w:numPr>
       </w:pPr>
-      <w:proofErr w:type="gramStart"/>
-      <w:r>
-        <w:t>run</w:t>
-      </w:r>
-      <w:proofErr w:type="gramEnd"/>
-      <w:r>
-        <w:t xml:space="preserve"> with </w:t>
+      <w:r>
+        <w:t xml:space="preserve">run with </w:t>
       </w:r>
       <w:r>
         <w:rPr>
@@ -422,11 +254,9 @@
       <w:r>
         <w:t xml:space="preserve">A new </w:t>
       </w:r>
-      <w:proofErr w:type="spellStart"/>
       <w:r>
         <w:t>mAD</w:t>
       </w:r>
-      <w:proofErr w:type="spellEnd"/>
       <w:r>
         <w:t xml:space="preserve"> optimization can be created using the following syntax:</w:t>
       </w:r>
@@ -435,13 +265,8 @@
       <w:pPr>
         <w:spacing w:line="259" w:lineRule="auto"/>
       </w:pPr>
-      <w:proofErr w:type="gramStart"/>
-      <w:r>
-        <w:t>mad</w:t>
-      </w:r>
-      <w:proofErr w:type="gramEnd"/>
-      <w:r>
-        <w:t xml:space="preserve"> –new input.txt </w:t>
+      <w:r>
+        <w:t xml:space="preserve">mad –new input.txt </w:t>
       </w:r>
     </w:p>
     <w:p>
@@ -452,11 +277,9 @@
         <w:lastRenderedPageBreak/>
         <w:t xml:space="preserve">All information that </w:t>
       </w:r>
-      <w:proofErr w:type="spellStart"/>
       <w:r>
         <w:t>mAD</w:t>
       </w:r>
-      <w:proofErr w:type="spellEnd"/>
       <w:r>
         <w:t xml:space="preserve"> needs to work is provided in the </w:t>
       </w:r>
@@ -495,9 +318,9 @@
         <w:tblLook w:val="04A0" w:firstRow="1" w:lastRow="0" w:firstColumn="1" w:lastColumn="0" w:noHBand="0" w:noVBand="1"/>
       </w:tblPr>
       <w:tblGrid>
-        <w:gridCol w:w="3116"/>
-        <w:gridCol w:w="3117"/>
-        <w:gridCol w:w="3117"/>
+        <w:gridCol w:w="3100"/>
+        <w:gridCol w:w="3326"/>
+        <w:gridCol w:w="2924"/>
       </w:tblGrid>
       <w:tr>
         <w:trPr>
@@ -608,15 +431,7 @@
               <w:spacing w:line="259" w:lineRule="auto"/>
             </w:pPr>
             <w:r>
-              <w:t xml:space="preserve">Toggle if DFT single point calculations (using </w:t>
-            </w:r>
-            <w:proofErr w:type="spellStart"/>
-            <w:r>
-              <w:t>TeraChem</w:t>
-            </w:r>
-            <w:proofErr w:type="spellEnd"/>
-            <w:r>
-              <w:t xml:space="preserve">) or the </w:t>
+              <w:t xml:space="preserve">Toggle if DFT single point calculations (using TeraChem) or the </w:t>
             </w:r>
             <w:r>
               <w:t>neural  n</w:t>
@@ -683,11 +498,9 @@
             <w:pPr>
               <w:spacing w:line="259" w:lineRule="auto"/>
             </w:pPr>
-            <w:proofErr w:type="spellStart"/>
             <w:r>
               <w:t>runtype</w:t>
             </w:r>
-            <w:proofErr w:type="spellEnd"/>
           </w:p>
         </w:tc>
         <w:tc>
@@ -699,10 +512,7 @@
               <w:spacing w:line="259" w:lineRule="auto"/>
             </w:pPr>
             <w:r>
-              <w:t>redox</w:t>
-            </w:r>
-            <w:r>
-              <w:t xml:space="preserve"> | </w:t>
+              <w:t xml:space="preserve">redox | </w:t>
             </w:r>
             <w:r>
               <w:rPr>
@@ -735,11 +545,9 @@
             <w:pPr>
               <w:spacing w:line="259" w:lineRule="auto"/>
             </w:pPr>
-            <w:proofErr w:type="spellStart"/>
             <w:r>
               <w:t>symclass</w:t>
             </w:r>
-            <w:proofErr w:type="spellEnd"/>
           </w:p>
         </w:tc>
         <w:tc>
@@ -784,11 +592,9 @@
             <w:pPr>
               <w:spacing w:line="259" w:lineRule="auto"/>
             </w:pPr>
-            <w:proofErr w:type="spellStart"/>
             <w:r>
               <w:t>use_singlets</w:t>
             </w:r>
-            <w:proofErr w:type="spellEnd"/>
           </w:p>
         </w:tc>
         <w:tc>
@@ -839,52 +645,651 @@
             <w:r>
               <w:t>s</w:t>
             </w:r>
+            <w:r>
+              <w:t>olvent/thermo</w:t>
+            </w:r>
+          </w:p>
+        </w:tc>
+        <w:tc>
+          <w:tcPr>
+            <w:tcW w:w="3326" w:type="dxa"/>
+          </w:tcPr>
+          <w:p>
+            <w:pPr>
+              <w:spacing w:line="259" w:lineRule="auto"/>
+            </w:pPr>
+            <w:r>
+              <w:t xml:space="preserve">True | </w:t>
+            </w:r>
+            <w:r>
+              <w:rPr>
+                <w:b/>
+              </w:rPr>
+              <w:t>False</w:t>
+            </w:r>
+          </w:p>
+        </w:tc>
+        <w:tc>
+          <w:tcPr>
+            <w:tcW w:w="2924" w:type="dxa"/>
+          </w:tcPr>
+          <w:p>
+            <w:pPr>
+              <w:spacing w:line="259" w:lineRule="auto"/>
+            </w:pPr>
+            <w:r>
+              <w:t>Run solvent and thermos corrections after DFT calculation completes (for reference, ignored by GA)</w:t>
+            </w:r>
+          </w:p>
+        </w:tc>
+      </w:tr>
+      <w:tr>
+        <w:tc>
+          <w:tcPr>
+            <w:tcW w:w="3100" w:type="dxa"/>
+          </w:tcPr>
+          <w:p>
+            <w:pPr>
+              <w:spacing w:line="259" w:lineRule="auto"/>
+            </w:pPr>
+            <w:r>
+              <w:t>rundir</w:t>
+            </w:r>
+          </w:p>
+        </w:tc>
+        <w:tc>
+          <w:tcPr>
+            <w:tcW w:w="3326" w:type="dxa"/>
+          </w:tcPr>
+          <w:p>
+            <w:pPr>
+              <w:spacing w:line="259" w:lineRule="auto"/>
+            </w:pPr>
+            <w:r>
+              <w:t xml:space="preserve">Name of run directory | </w:t>
+            </w:r>
+            <w:r>
+              <w:rPr>
+                <w:b/>
+              </w:rPr>
+              <w:t>Current dir + “/GA_run/”</w:t>
+            </w:r>
+          </w:p>
+        </w:tc>
+        <w:tc>
+          <w:tcPr>
+            <w:tcW w:w="2924" w:type="dxa"/>
+          </w:tcPr>
+          <w:p>
+            <w:pPr>
+              <w:spacing w:line="259" w:lineRule="auto"/>
+            </w:pPr>
+            <w:r>
+              <w:t>Set the run directory for the mAD run. If the directory already exists, the path will be extended by adding “_X” where X is the smallest integer that creates a new directory.</w:t>
+            </w:r>
+          </w:p>
+        </w:tc>
+      </w:tr>
+      <w:tr>
+        <w:tc>
+          <w:tcPr>
+            <w:tcW w:w="3100" w:type="dxa"/>
+          </w:tcPr>
+          <w:p>
+            <w:pPr>
+              <w:spacing w:line="259" w:lineRule="auto"/>
+            </w:pPr>
+            <w:r>
+              <w:t>liglist</w:t>
+            </w:r>
+          </w:p>
+        </w:tc>
+        <w:tc>
+          <w:tcPr>
+            <w:tcW w:w="3326" w:type="dxa"/>
+          </w:tcPr>
+          <w:p>
+            <w:pPr>
+              <w:spacing w:line="259" w:lineRule="auto"/>
+            </w:pPr>
+            <w:r>
+              <w:rPr>
+                <w:b/>
+              </w:rPr>
+              <w:t>(default ligands, see next section)</w:t>
+            </w:r>
+            <w:r>
+              <w:t xml:space="preserve"> | path to a file containing a list of ligands as per the next section</w:t>
+            </w:r>
+          </w:p>
+        </w:tc>
+        <w:tc>
+          <w:tcPr>
+            <w:tcW w:w="2924" w:type="dxa"/>
+          </w:tcPr>
+          <w:p>
+            <w:pPr>
+              <w:spacing w:line="259" w:lineRule="auto"/>
+            </w:pPr>
+            <w:r>
+              <w:t>The list of ligands define the design space for the run</w:t>
+            </w:r>
+          </w:p>
+        </w:tc>
+      </w:tr>
+      <w:tr>
+        <w:tc>
+          <w:tcPr>
+            <w:tcW w:w="3100" w:type="dxa"/>
+          </w:tcPr>
+          <w:p>
+            <w:pPr>
+              <w:spacing w:line="259" w:lineRule="auto"/>
+            </w:pPr>
+            <w:r>
+              <w:lastRenderedPageBreak/>
+              <w:t xml:space="preserve">queue (dft only) </w:t>
+            </w:r>
+          </w:p>
+        </w:tc>
+        <w:tc>
+          <w:tcPr>
+            <w:tcW w:w="3326" w:type="dxa"/>
+          </w:tcPr>
+          <w:p>
+            <w:pPr>
+              <w:spacing w:line="259" w:lineRule="auto"/>
+            </w:pPr>
+            <w:r>
+              <w:rPr>
+                <w:b/>
+              </w:rPr>
+              <w:t xml:space="preserve">SGE | </w:t>
+            </w:r>
+            <w:r>
+              <w:t>slurm</w:t>
+            </w:r>
+            <w:r>
+              <w:rPr>
+                <w:b/>
+              </w:rPr>
+              <w:t xml:space="preserve"> </w:t>
+            </w:r>
+          </w:p>
+        </w:tc>
+        <w:tc>
+          <w:tcPr>
+            <w:tcW w:w="2924" w:type="dxa"/>
+          </w:tcPr>
+          <w:p>
+            <w:pPr>
+              <w:spacing w:line="259" w:lineRule="auto"/>
+            </w:pPr>
+            <w:r>
+              <w:t>Which queue manager to use</w:t>
+            </w:r>
+          </w:p>
+        </w:tc>
+      </w:tr>
+      <w:tr>
+        <w:tc>
+          <w:tcPr>
+            <w:tcW w:w="9350" w:type="dxa"/>
+            <w:gridSpan w:val="3"/>
+          </w:tcPr>
+          <w:p>
+            <w:pPr>
+              <w:spacing w:line="259" w:lineRule="auto"/>
+              <w:jc w:val="center"/>
+            </w:pPr>
+            <w:r>
+              <w:t>GA configuration</w:t>
+            </w:r>
+          </w:p>
+        </w:tc>
+      </w:tr>
+      <w:tr>
+        <w:tc>
+          <w:tcPr>
+            <w:tcW w:w="3100" w:type="dxa"/>
+          </w:tcPr>
+          <w:p>
+            <w:pPr>
+              <w:spacing w:line="259" w:lineRule="auto"/>
+            </w:pPr>
+            <w:r>
+              <w:t>npool</w:t>
+            </w:r>
+          </w:p>
+        </w:tc>
+        <w:tc>
+          <w:tcPr>
+            <w:tcW w:w="3326" w:type="dxa"/>
+          </w:tcPr>
+          <w:p>
+            <w:pPr>
+              <w:spacing w:line="259" w:lineRule="auto"/>
+              <w:rPr>
+                <w:b/>
+              </w:rPr>
+            </w:pPr>
+            <w:r>
+              <w:rPr>
+                <w:b/>
+              </w:rPr>
+              <w:t>20</w:t>
+            </w:r>
+          </w:p>
+        </w:tc>
+        <w:tc>
+          <w:tcPr>
+            <w:tcW w:w="2924" w:type="dxa"/>
+          </w:tcPr>
+          <w:p>
+            <w:pPr>
+              <w:spacing w:line="259" w:lineRule="auto"/>
+            </w:pPr>
+          </w:p>
+        </w:tc>
+      </w:tr>
+      <w:tr>
+        <w:tc>
+          <w:tcPr>
+            <w:tcW w:w="3100" w:type="dxa"/>
+          </w:tcPr>
+          <w:p>
+            <w:pPr>
+              <w:spacing w:line="259" w:lineRule="auto"/>
+            </w:pPr>
+            <w:r>
+              <w:t xml:space="preserve">ncross </w:t>
+            </w:r>
+          </w:p>
+        </w:tc>
+        <w:tc>
+          <w:tcPr>
+            <w:tcW w:w="3326" w:type="dxa"/>
+          </w:tcPr>
+          <w:p>
+            <w:pPr>
+              <w:spacing w:line="259" w:lineRule="auto"/>
+              <w:rPr>
+                <w:b/>
+              </w:rPr>
+            </w:pPr>
+            <w:r>
+              <w:rPr>
+                <w:b/>
+              </w:rPr>
+              <w:t>5</w:t>
+            </w:r>
+          </w:p>
+        </w:tc>
+        <w:tc>
+          <w:tcPr>
+            <w:tcW w:w="2924" w:type="dxa"/>
+          </w:tcPr>
+          <w:p>
+            <w:pPr>
+              <w:spacing w:line="259" w:lineRule="auto"/>
+            </w:pPr>
+          </w:p>
+        </w:tc>
+      </w:tr>
+      <w:tr>
+        <w:tc>
+          <w:tcPr>
+            <w:tcW w:w="3100" w:type="dxa"/>
+          </w:tcPr>
+          <w:p>
+            <w:pPr>
+              <w:spacing w:line="259" w:lineRule="auto"/>
+            </w:pPr>
+            <w:r>
+              <w:t>pmut</w:t>
+            </w:r>
+          </w:p>
+        </w:tc>
+        <w:tc>
+          <w:tcPr>
+            <w:tcW w:w="3326" w:type="dxa"/>
+          </w:tcPr>
+          <w:p>
+            <w:pPr>
+              <w:spacing w:line="259" w:lineRule="auto"/>
+              <w:rPr>
+                <w:b/>
+              </w:rPr>
+            </w:pPr>
+            <w:r>
+              <w:rPr>
+                <w:b/>
+              </w:rPr>
+              <w:t>0.15</w:t>
+            </w:r>
+          </w:p>
+        </w:tc>
+        <w:tc>
+          <w:tcPr>
+            <w:tcW w:w="2924" w:type="dxa"/>
+          </w:tcPr>
+          <w:p>
+            <w:pPr>
+              <w:spacing w:line="259" w:lineRule="auto"/>
+            </w:pPr>
+          </w:p>
+        </w:tc>
+      </w:tr>
+      <w:tr>
+        <w:tc>
+          <w:tcPr>
+            <w:tcW w:w="3100" w:type="dxa"/>
+          </w:tcPr>
+          <w:p>
+            <w:pPr>
+              <w:spacing w:line="259" w:lineRule="auto"/>
+            </w:pPr>
+            <w:r>
+              <w:t>maxgen</w:t>
+            </w:r>
+          </w:p>
+        </w:tc>
+        <w:tc>
+          <w:tcPr>
+            <w:tcW w:w="3326" w:type="dxa"/>
+          </w:tcPr>
+          <w:p>
+            <w:pPr>
+              <w:spacing w:line="259" w:lineRule="auto"/>
+              <w:rPr>
+                <w:b/>
+              </w:rPr>
+            </w:pPr>
+            <w:r>
+              <w:rPr>
+                <w:b/>
+              </w:rPr>
+              <w:t>20</w:t>
+            </w:r>
+          </w:p>
+        </w:tc>
+        <w:tc>
+          <w:tcPr>
+            <w:tcW w:w="2924" w:type="dxa"/>
+          </w:tcPr>
+          <w:p>
+            <w:pPr>
+              <w:spacing w:line="259" w:lineRule="auto"/>
+            </w:pPr>
+          </w:p>
+        </w:tc>
+      </w:tr>
+      <w:tr>
+        <w:tc>
+          <w:tcPr>
+            <w:tcW w:w="3100" w:type="dxa"/>
+          </w:tcPr>
+          <w:p>
+            <w:pPr>
+              <w:spacing w:line="259" w:lineRule="auto"/>
+            </w:pPr>
+            <w:r>
+              <w:t>split_parameter</w:t>
+            </w:r>
+          </w:p>
+        </w:tc>
+        <w:tc>
+          <w:tcPr>
+            <w:tcW w:w="3326" w:type="dxa"/>
+          </w:tcPr>
+          <w:p>
+            <w:pPr>
+              <w:spacing w:line="259" w:lineRule="auto"/>
+              <w:rPr>
+                <w:b/>
+              </w:rPr>
+            </w:pPr>
+            <w:r>
+              <w:rPr>
+                <w:b/>
+              </w:rPr>
+              <w:t>15</w:t>
+            </w:r>
+          </w:p>
+        </w:tc>
+        <w:tc>
+          <w:tcPr>
+            <w:tcW w:w="2924" w:type="dxa"/>
+          </w:tcPr>
+          <w:p>
+            <w:pPr>
+              <w:spacing w:line="259" w:lineRule="auto"/>
+            </w:pPr>
+          </w:p>
+        </w:tc>
+      </w:tr>
+      <w:tr>
+        <w:tc>
+          <w:tcPr>
+            <w:tcW w:w="3100" w:type="dxa"/>
+          </w:tcPr>
+          <w:p>
+            <w:pPr>
+              <w:spacing w:line="259" w:lineRule="auto"/>
+            </w:pPr>
+            <w:r>
+              <w:t>monitor_diversity</w:t>
+            </w:r>
+          </w:p>
+        </w:tc>
+        <w:tc>
+          <w:tcPr>
+            <w:tcW w:w="3326" w:type="dxa"/>
+          </w:tcPr>
+          <w:p>
+            <w:pPr>
+              <w:spacing w:line="259" w:lineRule="auto"/>
+            </w:pPr>
+            <w:r>
+              <w:rPr>
+                <w:b/>
+              </w:rPr>
+              <w:t>True</w:t>
+            </w:r>
+            <w:r>
+              <w:t xml:space="preserve"> | False</w:t>
+            </w:r>
+          </w:p>
+        </w:tc>
+        <w:tc>
+          <w:tcPr>
+            <w:tcW w:w="2924" w:type="dxa"/>
+          </w:tcPr>
+          <w:p>
+            <w:pPr>
+              <w:spacing w:line="259" w:lineRule="auto"/>
+            </w:pPr>
+          </w:p>
+        </w:tc>
+      </w:tr>
+      <w:tr>
+        <w:tc>
+          <w:tcPr>
+            <w:tcW w:w="3100" w:type="dxa"/>
+          </w:tcPr>
+          <w:p>
+            <w:pPr>
+              <w:spacing w:line="259" w:lineRule="auto"/>
+            </w:pPr>
+            <w:r>
+              <w:t>monitor_distance</w:t>
+            </w:r>
+          </w:p>
+        </w:tc>
+        <w:tc>
+          <w:tcPr>
+            <w:tcW w:w="3326" w:type="dxa"/>
+          </w:tcPr>
+          <w:p>
+            <w:pPr>
+              <w:spacing w:line="259" w:lineRule="auto"/>
+            </w:pPr>
+            <w:r>
+              <w:rPr>
+                <w:b/>
+              </w:rPr>
+              <w:t xml:space="preserve">True | </w:t>
+            </w:r>
+            <w:r>
+              <w:t>False</w:t>
+            </w:r>
+          </w:p>
+        </w:tc>
+        <w:tc>
+          <w:tcPr>
+            <w:tcW w:w="2924" w:type="dxa"/>
+          </w:tcPr>
+          <w:p>
+            <w:pPr>
+              <w:spacing w:line="259" w:lineRule="auto"/>
+            </w:pPr>
+          </w:p>
+        </w:tc>
+      </w:tr>
+      <w:tr>
+        <w:tc>
+          <w:tcPr>
+            <w:tcW w:w="3100" w:type="dxa"/>
+          </w:tcPr>
+          <w:p>
+            <w:pPr>
+              <w:spacing w:line="259" w:lineRule="auto"/>
+            </w:pPr>
+            <w:r>
+              <w:t>distance_paramter</w:t>
+            </w:r>
+          </w:p>
+        </w:tc>
+        <w:tc>
+          <w:tcPr>
+            <w:tcW w:w="3326" w:type="dxa"/>
+          </w:tcPr>
+          <w:p>
+            <w:pPr>
+              <w:spacing w:line="259" w:lineRule="auto"/>
+              <w:rPr>
+                <w:b/>
+              </w:rPr>
+            </w:pPr>
+            <w:r>
+              <w:rPr>
+                <w:b/>
+              </w:rPr>
+              <w:t>1.0</w:t>
+            </w:r>
+          </w:p>
+        </w:tc>
+        <w:tc>
+          <w:tcPr>
+            <w:tcW w:w="2924" w:type="dxa"/>
+          </w:tcPr>
+          <w:p>
+            <w:pPr>
+              <w:spacing w:line="259" w:lineRule="auto"/>
+            </w:pPr>
+          </w:p>
+        </w:tc>
+      </w:tr>
+      <w:tr>
+        <w:trPr>
+          <w:trHeight w:val="325"/>
+        </w:trPr>
+        <w:tc>
+          <w:tcPr>
+            <w:tcW w:w="3100" w:type="dxa"/>
+          </w:tcPr>
+          <w:p>
+            <w:pPr>
+              <w:spacing w:line="259" w:lineRule="auto"/>
+              <w:rPr>
+                <w:rFonts w:hint="eastAsia"/>
+                <w:lang w:eastAsia="zh-CN"/>
+              </w:rPr>
+            </w:pPr>
+            <w:r>
+              <w:rPr>
+                <w:rFonts w:hint="eastAsia"/>
+                <w:lang w:eastAsia="zh-CN"/>
+              </w:rPr>
+              <w:t>octahedral</w:t>
+            </w:r>
+          </w:p>
+        </w:tc>
+        <w:tc>
+          <w:tcPr>
+            <w:tcW w:w="3326" w:type="dxa"/>
+          </w:tcPr>
+          <w:p>
+            <w:pPr>
+              <w:spacing w:line="259" w:lineRule="auto"/>
+              <w:rPr>
+                <w:rFonts w:hint="eastAsia"/>
+                <w:b/>
+                <w:lang w:eastAsia="zh-CN"/>
+              </w:rPr>
+            </w:pPr>
+            <w:r>
+              <w:rPr>
+                <w:rFonts w:hint="eastAsia"/>
+                <w:b/>
+                <w:lang w:eastAsia="zh-CN"/>
+              </w:rPr>
+              <w:t xml:space="preserve">True </w:t>
+            </w:r>
+            <w:r>
+              <w:rPr>
+                <w:rFonts w:hint="eastAsia"/>
+                <w:lang w:eastAsia="zh-CN"/>
+              </w:rPr>
+              <w:t>| False</w:t>
+            </w:r>
+          </w:p>
+        </w:tc>
+        <w:tc>
+          <w:tcPr>
+            <w:tcW w:w="2924" w:type="dxa"/>
+          </w:tcPr>
+          <w:p>
+            <w:pPr>
+              <w:spacing w:line="259" w:lineRule="auto"/>
+              <w:rPr>
+                <w:rFonts w:hint="eastAsia"/>
+                <w:lang w:eastAsia="zh-CN"/>
+              </w:rPr>
+            </w:pPr>
+            <w:r>
+              <w:rPr>
+                <w:rFonts w:hint="eastAsia"/>
+                <w:lang w:eastAsia="zh-CN"/>
+              </w:rPr>
+              <w:t>Whether structures are supposed to be octahedral.</w:t>
+            </w:r>
             <w:bookmarkStart w:id="0" w:name="_GoBack"/>
             <w:bookmarkEnd w:id="0"/>
             <w:r>
-              <w:t>olvent/</w:t>
-            </w:r>
-            <w:proofErr w:type="spellStart"/>
-            <w:r>
-              <w:t>thermo</w:t>
-            </w:r>
-            <w:proofErr w:type="spellEnd"/>
-          </w:p>
-        </w:tc>
-        <w:tc>
-          <w:tcPr>
-            <w:tcW w:w="3326" w:type="dxa"/>
-          </w:tcPr>
-          <w:p>
-            <w:pPr>
-              <w:spacing w:line="259" w:lineRule="auto"/>
-            </w:pPr>
-            <w:r>
-              <w:t xml:space="preserve">True | </w:t>
-            </w:r>
-            <w:r>
-              <w:rPr>
-                <w:b/>
-              </w:rPr>
-              <w:t>False</w:t>
-            </w:r>
-          </w:p>
-        </w:tc>
-        <w:tc>
-          <w:tcPr>
-            <w:tcW w:w="2924" w:type="dxa"/>
-          </w:tcPr>
-          <w:p>
-            <w:pPr>
-              <w:spacing w:line="259" w:lineRule="auto"/>
-            </w:pPr>
-            <w:r>
-              <w:t>Run solvent and thermos corrections after DFT calculation completes (for reference, ignored by GA)</w:t>
+              <w:rPr>
+                <w:rFonts w:hint="eastAsia"/>
+                <w:lang w:eastAsia="zh-CN"/>
+              </w:rPr>
+              <w:t xml:space="preserve"> </w:t>
             </w:r>
           </w:p>
         </w:tc>
       </w:tr>
       <w:tr>
+        <w:trPr>
+          <w:trHeight w:val="325"/>
+        </w:trPr>
         <w:tc>
           <w:tcPr>
             <w:tcW w:w="3100" w:type="dxa"/>
@@ -892,12 +1297,18 @@
           <w:p>
             <w:pPr>
               <w:spacing w:line="259" w:lineRule="auto"/>
-            </w:pPr>
-            <w:proofErr w:type="spellStart"/>
-            <w:r>
-              <w:t>rundir</w:t>
-            </w:r>
-            <w:proofErr w:type="spellEnd"/>
+              <w:rPr>
+                <w:rFonts w:hint="eastAsia"/>
+                <w:lang w:eastAsia="zh-CN"/>
+              </w:rPr>
+            </w:pPr>
+            <w:r>
+              <w:rPr>
+                <w:rFonts w:hint="eastAsia"/>
+                <w:lang w:eastAsia="zh-CN"/>
+              </w:rPr>
+              <w:t>HFXsample</w:t>
+            </w:r>
           </w:p>
         </w:tc>
         <w:tc>
@@ -907,43 +1318,26 @@
           <w:p>
             <w:pPr>
               <w:spacing w:line="259" w:lineRule="auto"/>
-            </w:pPr>
-            <w:r>
-              <w:t xml:space="preserve">Name of run directory | </w:t>
-            </w:r>
-            <w:r>
-              <w:rPr>
-                <w:b/>
-              </w:rPr>
-              <w:t xml:space="preserve">Current </w:t>
-            </w:r>
-            <w:proofErr w:type="spellStart"/>
-            <w:r>
-              <w:rPr>
-                <w:b/>
-              </w:rPr>
-              <w:t>dir</w:t>
-            </w:r>
-            <w:proofErr w:type="spellEnd"/>
-            <w:r>
-              <w:rPr>
-                <w:b/>
-              </w:rPr>
-              <w:t xml:space="preserve"> + “/</w:t>
-            </w:r>
-            <w:proofErr w:type="spellStart"/>
-            <w:r>
-              <w:rPr>
-                <w:b/>
-              </w:rPr>
-              <w:t>GA_run</w:t>
-            </w:r>
-            <w:proofErr w:type="spellEnd"/>
-            <w:r>
-              <w:rPr>
-                <w:b/>
-              </w:rPr>
-              <w:t>/”</w:t>
+              <w:rPr>
+                <w:rFonts w:hint="eastAsia"/>
+                <w:b/>
+                <w:lang w:eastAsia="zh-CN"/>
+              </w:rPr>
+            </w:pPr>
+            <w:r>
+              <w:rPr>
+                <w:rFonts w:hint="eastAsia"/>
+                <w:b/>
+                <w:lang w:eastAsia="zh-CN"/>
+              </w:rPr>
+              <w:t xml:space="preserve">True </w:t>
+            </w:r>
+            <w:r>
+              <w:rPr>
+                <w:rFonts w:hint="eastAsia"/>
+                <w:lang w:eastAsia="zh-CN"/>
+              </w:rPr>
+              <w:t>| False</w:t>
             </w:r>
           </w:p>
         </w:tc>
@@ -954,17 +1348,17 @@
           <w:p>
             <w:pPr>
               <w:spacing w:line="259" w:lineRule="auto"/>
-            </w:pPr>
-            <w:r>
-              <w:t xml:space="preserve">Set the run directory for the </w:t>
-            </w:r>
-            <w:proofErr w:type="spellStart"/>
-            <w:r>
-              <w:t>mAD</w:t>
-            </w:r>
-            <w:proofErr w:type="spellEnd"/>
-            <w:r>
-              <w:t xml:space="preserve"> run. If the directory already exists, the path will be extended by adding “_X” where X is the smallest integer that creates a new directory.</w:t>
+              <w:rPr>
+                <w:rFonts w:hint="eastAsia"/>
+                <w:lang w:eastAsia="zh-CN"/>
+              </w:rPr>
+            </w:pPr>
+            <w:r>
+              <w:rPr>
+                <w:rFonts w:hint="eastAsia"/>
+                <w:lang w:eastAsia="zh-CN"/>
+              </w:rPr>
+              <w:t>Whether to expand the HFX region</w:t>
             </w:r>
           </w:p>
         </w:tc>
@@ -978,11 +1372,9 @@
             <w:pPr>
               <w:spacing w:line="259" w:lineRule="auto"/>
             </w:pPr>
-            <w:proofErr w:type="spellStart"/>
-            <w:r>
-              <w:t>liglist</w:t>
-            </w:r>
-            <w:proofErr w:type="spellEnd"/>
+            <w:r>
+              <w:t>maxjobs</w:t>
+            </w:r>
           </w:p>
         </w:tc>
         <w:tc>
@@ -992,15 +1384,15 @@
           <w:p>
             <w:pPr>
               <w:spacing w:line="259" w:lineRule="auto"/>
-            </w:pPr>
-            <w:r>
-              <w:rPr>
-                <w:b/>
-              </w:rPr>
-              <w:t>(default ligands, see next section)</w:t>
-            </w:r>
-            <w:r>
-              <w:t xml:space="preserve"> | path to a file containing a list of ligands as per the next section</w:t>
+              <w:rPr>
+                <w:b/>
+              </w:rPr>
+            </w:pPr>
+            <w:r>
+              <w:rPr>
+                <w:b/>
+              </w:rPr>
+              <w:t>20</w:t>
             </w:r>
           </w:p>
         </w:tc>
@@ -1011,507 +1403,10 @@
           <w:p>
             <w:pPr>
               <w:spacing w:line="259" w:lineRule="auto"/>
-            </w:pPr>
-            <w:r>
-              <w:t>The list of ligands define the design space for the run</w:t>
-            </w:r>
-          </w:p>
-        </w:tc>
-      </w:tr>
-      <w:tr>
-        <w:tc>
-          <w:tcPr>
-            <w:tcW w:w="3100" w:type="dxa"/>
-          </w:tcPr>
-          <w:p>
-            <w:pPr>
-              <w:spacing w:line="259" w:lineRule="auto"/>
-            </w:pPr>
-            <w:r>
-              <w:t>queue (</w:t>
-            </w:r>
-            <w:proofErr w:type="spellStart"/>
-            <w:r>
-              <w:t>dft</w:t>
-            </w:r>
-            <w:proofErr w:type="spellEnd"/>
-            <w:r>
-              <w:t xml:space="preserve"> only) </w:t>
-            </w:r>
-          </w:p>
-        </w:tc>
-        <w:tc>
-          <w:tcPr>
-            <w:tcW w:w="3326" w:type="dxa"/>
-          </w:tcPr>
-          <w:p>
-            <w:pPr>
-              <w:spacing w:line="259" w:lineRule="auto"/>
-            </w:pPr>
-            <w:r>
-              <w:rPr>
-                <w:b/>
-              </w:rPr>
-              <w:t xml:space="preserve">SGE | </w:t>
-            </w:r>
-            <w:proofErr w:type="spellStart"/>
-            <w:r>
-              <w:t>slurm</w:t>
-            </w:r>
-            <w:proofErr w:type="spellEnd"/>
-            <w:r>
-              <w:rPr>
-                <w:b/>
-              </w:rPr>
-              <w:t xml:space="preserve"> </w:t>
-            </w:r>
-          </w:p>
-        </w:tc>
-        <w:tc>
-          <w:tcPr>
-            <w:tcW w:w="2924" w:type="dxa"/>
-          </w:tcPr>
-          <w:p>
-            <w:pPr>
-              <w:spacing w:line="259" w:lineRule="auto"/>
-            </w:pPr>
-            <w:r>
-              <w:t>Which queue manager to use</w:t>
-            </w:r>
-          </w:p>
-        </w:tc>
-      </w:tr>
-      <w:tr>
-        <w:tc>
-          <w:tcPr>
-            <w:tcW w:w="9350" w:type="dxa"/>
-            <w:gridSpan w:val="3"/>
-          </w:tcPr>
-          <w:p>
-            <w:pPr>
-              <w:spacing w:line="259" w:lineRule="auto"/>
-              <w:jc w:val="center"/>
-            </w:pPr>
-            <w:r>
-              <w:lastRenderedPageBreak/>
-              <w:t>GA configuration</w:t>
-            </w:r>
-          </w:p>
-        </w:tc>
-      </w:tr>
-      <w:tr>
-        <w:tc>
-          <w:tcPr>
-            <w:tcW w:w="3100" w:type="dxa"/>
-          </w:tcPr>
-          <w:p>
-            <w:pPr>
-              <w:spacing w:line="259" w:lineRule="auto"/>
-            </w:pPr>
-            <w:proofErr w:type="spellStart"/>
-            <w:r>
-              <w:t>npool</w:t>
-            </w:r>
-            <w:proofErr w:type="spellEnd"/>
-          </w:p>
-        </w:tc>
-        <w:tc>
-          <w:tcPr>
-            <w:tcW w:w="3326" w:type="dxa"/>
-          </w:tcPr>
-          <w:p>
-            <w:pPr>
-              <w:spacing w:line="259" w:lineRule="auto"/>
-              <w:rPr>
-                <w:b/>
-              </w:rPr>
-            </w:pPr>
-            <w:r>
-              <w:rPr>
-                <w:b/>
-              </w:rPr>
-              <w:t>20</w:t>
-            </w:r>
-          </w:p>
-        </w:tc>
-        <w:tc>
-          <w:tcPr>
-            <w:tcW w:w="2924" w:type="dxa"/>
-          </w:tcPr>
-          <w:p>
-            <w:pPr>
-              <w:spacing w:line="259" w:lineRule="auto"/>
-            </w:pPr>
-          </w:p>
-        </w:tc>
-      </w:tr>
-      <w:tr>
-        <w:tc>
-          <w:tcPr>
-            <w:tcW w:w="3100" w:type="dxa"/>
-          </w:tcPr>
-          <w:p>
-            <w:pPr>
-              <w:spacing w:line="259" w:lineRule="auto"/>
-            </w:pPr>
-            <w:proofErr w:type="spellStart"/>
-            <w:r>
-              <w:t>ncross</w:t>
-            </w:r>
-            <w:proofErr w:type="spellEnd"/>
-            <w:r>
-              <w:t xml:space="preserve"> </w:t>
-            </w:r>
-          </w:p>
-        </w:tc>
-        <w:tc>
-          <w:tcPr>
-            <w:tcW w:w="3326" w:type="dxa"/>
-          </w:tcPr>
-          <w:p>
-            <w:pPr>
-              <w:spacing w:line="259" w:lineRule="auto"/>
-              <w:rPr>
-                <w:b/>
-              </w:rPr>
-            </w:pPr>
-            <w:r>
-              <w:rPr>
-                <w:b/>
-              </w:rPr>
-              <w:t>5</w:t>
-            </w:r>
-          </w:p>
-        </w:tc>
-        <w:tc>
-          <w:tcPr>
-            <w:tcW w:w="2924" w:type="dxa"/>
-          </w:tcPr>
-          <w:p>
-            <w:pPr>
-              <w:spacing w:line="259" w:lineRule="auto"/>
-            </w:pPr>
-          </w:p>
-        </w:tc>
-      </w:tr>
-      <w:tr>
-        <w:tc>
-          <w:tcPr>
-            <w:tcW w:w="3100" w:type="dxa"/>
-          </w:tcPr>
-          <w:p>
-            <w:pPr>
-              <w:spacing w:line="259" w:lineRule="auto"/>
-            </w:pPr>
-            <w:proofErr w:type="spellStart"/>
-            <w:r>
-              <w:t>pmut</w:t>
-            </w:r>
-            <w:proofErr w:type="spellEnd"/>
-          </w:p>
-        </w:tc>
-        <w:tc>
-          <w:tcPr>
-            <w:tcW w:w="3326" w:type="dxa"/>
-          </w:tcPr>
-          <w:p>
-            <w:pPr>
-              <w:spacing w:line="259" w:lineRule="auto"/>
-              <w:rPr>
-                <w:b/>
-              </w:rPr>
-            </w:pPr>
-            <w:r>
-              <w:rPr>
-                <w:b/>
-              </w:rPr>
-              <w:t>0.15</w:t>
-            </w:r>
-          </w:p>
-        </w:tc>
-        <w:tc>
-          <w:tcPr>
-            <w:tcW w:w="2924" w:type="dxa"/>
-          </w:tcPr>
-          <w:p>
-            <w:pPr>
-              <w:spacing w:line="259" w:lineRule="auto"/>
-            </w:pPr>
-          </w:p>
-        </w:tc>
-      </w:tr>
-      <w:tr>
-        <w:tc>
-          <w:tcPr>
-            <w:tcW w:w="3100" w:type="dxa"/>
-          </w:tcPr>
-          <w:p>
-            <w:pPr>
-              <w:spacing w:line="259" w:lineRule="auto"/>
-            </w:pPr>
-            <w:proofErr w:type="spellStart"/>
-            <w:r>
-              <w:t>maxgen</w:t>
-            </w:r>
-            <w:proofErr w:type="spellEnd"/>
-          </w:p>
-        </w:tc>
-        <w:tc>
-          <w:tcPr>
-            <w:tcW w:w="3326" w:type="dxa"/>
-          </w:tcPr>
-          <w:p>
-            <w:pPr>
-              <w:spacing w:line="259" w:lineRule="auto"/>
-              <w:rPr>
-                <w:b/>
-              </w:rPr>
-            </w:pPr>
-            <w:r>
-              <w:rPr>
-                <w:b/>
-              </w:rPr>
-              <w:t>20</w:t>
-            </w:r>
-          </w:p>
-        </w:tc>
-        <w:tc>
-          <w:tcPr>
-            <w:tcW w:w="2924" w:type="dxa"/>
-          </w:tcPr>
-          <w:p>
-            <w:pPr>
-              <w:spacing w:line="259" w:lineRule="auto"/>
-            </w:pPr>
-          </w:p>
-        </w:tc>
-      </w:tr>
-      <w:tr>
-        <w:tc>
-          <w:tcPr>
-            <w:tcW w:w="3100" w:type="dxa"/>
-          </w:tcPr>
-          <w:p>
-            <w:pPr>
-              <w:spacing w:line="259" w:lineRule="auto"/>
-            </w:pPr>
-            <w:proofErr w:type="spellStart"/>
-            <w:r>
-              <w:t>split_parameter</w:t>
-            </w:r>
-            <w:proofErr w:type="spellEnd"/>
-          </w:p>
-        </w:tc>
-        <w:tc>
-          <w:tcPr>
-            <w:tcW w:w="3326" w:type="dxa"/>
-          </w:tcPr>
-          <w:p>
-            <w:pPr>
-              <w:spacing w:line="259" w:lineRule="auto"/>
-              <w:rPr>
-                <w:b/>
-              </w:rPr>
-            </w:pPr>
-            <w:r>
-              <w:rPr>
-                <w:b/>
-              </w:rPr>
-              <w:t>15</w:t>
-            </w:r>
-          </w:p>
-        </w:tc>
-        <w:tc>
-          <w:tcPr>
-            <w:tcW w:w="2924" w:type="dxa"/>
-          </w:tcPr>
-          <w:p>
-            <w:pPr>
-              <w:spacing w:line="259" w:lineRule="auto"/>
-            </w:pPr>
-          </w:p>
-        </w:tc>
-      </w:tr>
-      <w:tr>
-        <w:tc>
-          <w:tcPr>
-            <w:tcW w:w="3100" w:type="dxa"/>
-          </w:tcPr>
-          <w:p>
-            <w:pPr>
-              <w:spacing w:line="259" w:lineRule="auto"/>
-            </w:pPr>
-            <w:proofErr w:type="spellStart"/>
-            <w:r>
-              <w:t>monitor_diversity</w:t>
-            </w:r>
-            <w:proofErr w:type="spellEnd"/>
-          </w:p>
-        </w:tc>
-        <w:tc>
-          <w:tcPr>
-            <w:tcW w:w="3326" w:type="dxa"/>
-          </w:tcPr>
-          <w:p>
-            <w:pPr>
-              <w:spacing w:line="259" w:lineRule="auto"/>
-            </w:pPr>
-            <w:r>
-              <w:rPr>
-                <w:b/>
-              </w:rPr>
-              <w:t>True</w:t>
-            </w:r>
-            <w:r>
-              <w:t xml:space="preserve"> | False</w:t>
-            </w:r>
-          </w:p>
-        </w:tc>
-        <w:tc>
-          <w:tcPr>
-            <w:tcW w:w="2924" w:type="dxa"/>
-          </w:tcPr>
-          <w:p>
-            <w:pPr>
-              <w:spacing w:line="259" w:lineRule="auto"/>
-            </w:pPr>
-          </w:p>
-        </w:tc>
-      </w:tr>
-      <w:tr>
-        <w:tc>
-          <w:tcPr>
-            <w:tcW w:w="3100" w:type="dxa"/>
-          </w:tcPr>
-          <w:p>
-            <w:pPr>
-              <w:spacing w:line="259" w:lineRule="auto"/>
-            </w:pPr>
-            <w:proofErr w:type="spellStart"/>
-            <w:r>
-              <w:t>monitor_distance</w:t>
-            </w:r>
-            <w:proofErr w:type="spellEnd"/>
-          </w:p>
-        </w:tc>
-        <w:tc>
-          <w:tcPr>
-            <w:tcW w:w="3326" w:type="dxa"/>
-          </w:tcPr>
-          <w:p>
-            <w:pPr>
-              <w:spacing w:line="259" w:lineRule="auto"/>
-            </w:pPr>
-            <w:r>
-              <w:rPr>
-                <w:b/>
-              </w:rPr>
-              <w:t xml:space="preserve">True | </w:t>
-            </w:r>
-            <w:r>
-              <w:t>False</w:t>
-            </w:r>
-          </w:p>
-        </w:tc>
-        <w:tc>
-          <w:tcPr>
-            <w:tcW w:w="2924" w:type="dxa"/>
-          </w:tcPr>
-          <w:p>
-            <w:pPr>
-              <w:spacing w:line="259" w:lineRule="auto"/>
-            </w:pPr>
-          </w:p>
-        </w:tc>
-      </w:tr>
-      <w:tr>
-        <w:tc>
-          <w:tcPr>
-            <w:tcW w:w="3100" w:type="dxa"/>
-          </w:tcPr>
-          <w:p>
-            <w:pPr>
-              <w:spacing w:line="259" w:lineRule="auto"/>
-            </w:pPr>
-            <w:proofErr w:type="spellStart"/>
-            <w:r>
-              <w:t>distance_paramter</w:t>
-            </w:r>
-            <w:proofErr w:type="spellEnd"/>
-          </w:p>
-        </w:tc>
-        <w:tc>
-          <w:tcPr>
-            <w:tcW w:w="3326" w:type="dxa"/>
-          </w:tcPr>
-          <w:p>
-            <w:pPr>
-              <w:spacing w:line="259" w:lineRule="auto"/>
-              <w:rPr>
-                <w:b/>
-              </w:rPr>
-            </w:pPr>
-            <w:r>
-              <w:rPr>
-                <w:b/>
-              </w:rPr>
-              <w:t>1.0</w:t>
-            </w:r>
-          </w:p>
-        </w:tc>
-        <w:tc>
-          <w:tcPr>
-            <w:tcW w:w="2924" w:type="dxa"/>
-          </w:tcPr>
-          <w:p>
-            <w:pPr>
-              <w:spacing w:line="259" w:lineRule="auto"/>
-            </w:pPr>
-          </w:p>
-        </w:tc>
-      </w:tr>
-      <w:tr>
-        <w:tc>
-          <w:tcPr>
-            <w:tcW w:w="3100" w:type="dxa"/>
-          </w:tcPr>
-          <w:p>
-            <w:pPr>
-              <w:spacing w:line="259" w:lineRule="auto"/>
-            </w:pPr>
-            <w:proofErr w:type="spellStart"/>
-            <w:r>
-              <w:t>maxjobs</w:t>
-            </w:r>
-            <w:proofErr w:type="spellEnd"/>
-          </w:p>
-        </w:tc>
-        <w:tc>
-          <w:tcPr>
-            <w:tcW w:w="3326" w:type="dxa"/>
-          </w:tcPr>
-          <w:p>
-            <w:pPr>
-              <w:spacing w:line="259" w:lineRule="auto"/>
-              <w:rPr>
-                <w:b/>
-              </w:rPr>
-            </w:pPr>
-            <w:r>
-              <w:rPr>
-                <w:b/>
-              </w:rPr>
-              <w:t>20</w:t>
-            </w:r>
-          </w:p>
-        </w:tc>
-        <w:tc>
-          <w:tcPr>
-            <w:tcW w:w="2924" w:type="dxa"/>
-          </w:tcPr>
-          <w:p>
-            <w:pPr>
-              <w:spacing w:line="259" w:lineRule="auto"/>
+              <w:rPr>
+                <w:rFonts w:hint="eastAsia"/>
+                <w:lang w:eastAsia="zh-CN"/>
+              </w:rPr>
             </w:pPr>
             <w:r>
               <w:t xml:space="preserve">Maximum number of simultaneous DFT jobs to allowed in the queue </w:t>
@@ -1545,21 +1440,11 @@
       <w:r>
         <w:t xml:space="preserve">In order to use DFT single point energy evaluation, </w:t>
       </w:r>
-      <w:proofErr w:type="spellStart"/>
       <w:r>
         <w:t>mAD</w:t>
       </w:r>
-      <w:proofErr w:type="spellEnd"/>
-      <w:r>
-        <w:t xml:space="preserve"> needs to be able to submit jobs to the queue of your compute environment. Because environments differ, you will need to check the generated </w:t>
-      </w:r>
-      <w:proofErr w:type="spellStart"/>
-      <w:r>
-        <w:t>jobscript</w:t>
-      </w:r>
-      <w:proofErr w:type="spellEnd"/>
-      <w:r>
-        <w:t xml:space="preserve">, called launch_script.sh, is compatible with your configuration (i.e. account numbers and allocations, as well as any system-specific info your environment requires). </w:t>
+      <w:r>
+        <w:t xml:space="preserve"> needs to be able to submit jobs to the queue of your compute environment. Because environments differ, you will need to check the generated jobscript, called launch_script.sh, is compatible with your configuration (i.e. account numbers and allocations, as well as any system-specific info your environment requires). </w:t>
       </w:r>
     </w:p>
     <w:p/>
@@ -1572,33 +1457,25 @@
       <w:r>
         <w:t xml:space="preserve">Once you have created a run, </w:t>
       </w:r>
-      <w:proofErr w:type="spellStart"/>
       <w:r>
         <w:t>mAD</w:t>
       </w:r>
-      <w:proofErr w:type="spellEnd"/>
       <w:r>
         <w:t xml:space="preserve"> can be launched from the command line using:</w:t>
       </w:r>
     </w:p>
     <w:p>
-      <w:proofErr w:type="gramStart"/>
-      <w:r>
-        <w:t>mad</w:t>
-      </w:r>
-      <w:proofErr w:type="gramEnd"/>
-      <w:r>
-        <w:t xml:space="preserve"> –resume PATH_TO_RUN –reps X –wait Y</w:t>
-      </w:r>
-    </w:p>
-    <w:p>
-      <w:proofErr w:type="gramStart"/>
-      <w:r>
-        <w:t>where</w:t>
-      </w:r>
-      <w:proofErr w:type="gramEnd"/>
-      <w:r>
-        <w:t xml:space="preserve"> PATH_TO_RUN is the folder containing the run created before. Each call to resume will activate the code once, meaning that any outstanding calculations will be submitted and any finished calculations will be processed. Using the neural network, the calculations will be fi</w:t>
+      <w:r>
+        <w:t>mad –resume PATH_TO_RUN –reps X –wait Y</w:t>
+      </w:r>
+    </w:p>
+    <w:p>
+      <w:r>
+        <w:t xml:space="preserve">where PATH_TO_RUN is the folder containing the run created before. Each call to resume will activate the code once, meaning that any outstanding calculations will be submitted and any finished calculations will be processed. Using the neural network, the calculations will be </w:t>
+      </w:r>
+      <w:r>
+        <w:lastRenderedPageBreak/>
+        <w:t>fi</w:t>
       </w:r>
       <w:r>
         <w:t>nished instantly, so each repetition</w:t>
@@ -1607,38 +1484,25 @@
         <w:t xml:space="preserve"> w</w:t>
       </w:r>
       <w:r>
-        <w:t xml:space="preserve">ill advance the generation by 1 </w:t>
-      </w:r>
-      <w:proofErr w:type="gramStart"/>
-      <w:r>
-        <w:t>and  there</w:t>
-      </w:r>
-      <w:proofErr w:type="gramEnd"/>
-      <w:r>
-        <w:t xml:space="preserve"> is  no need to use the wait flag.</w:t>
-      </w:r>
-    </w:p>
-    <w:p>
-      <w:r>
-        <w:lastRenderedPageBreak/>
+        <w:t>ill advance the generation by 1 and  there is  no need to use the wait flag.</w:t>
+      </w:r>
+    </w:p>
+    <w:p>
+      <w:r>
         <w:t>In the DFT case, the single point calculations take a variable amount of time and the generation cannot be advanced until they are complete, so each call to resume will not necessarily</w:t>
       </w:r>
       <w:r>
         <w:t xml:space="preserve"> advance the generation. The –wait flag is used to delay repetitions to allow for DFT jobs to complete, and takes a number in seconds. For example, -wait 1800 would cause </w:t>
       </w:r>
-      <w:proofErr w:type="spellStart"/>
       <w:r>
         <w:t>mAD</w:t>
       </w:r>
-      <w:proofErr w:type="spellEnd"/>
       <w:r>
         <w:t xml:space="preserve"> to check on the job every 30 minutes. </w:t>
       </w:r>
-      <w:proofErr w:type="spellStart"/>
       <w:r>
         <w:t>mAD</w:t>
       </w:r>
-      <w:proofErr w:type="spellEnd"/>
       <w:r>
         <w:t xml:space="preserve"> is interruption safe so if the process is killed or runs out of repetitions before the requisite number of generations, simply call –resume again and pick up where the run left off. </w:t>
       </w:r>
@@ -1655,8 +1519,8 @@
 </file>
 
 <file path=word/numbering.xml><?xml version="1.0" encoding="utf-8"?>
-<w:numbering xmlns:wpc="http://schemas.microsoft.com/office/word/2010/wordprocessingCanvas" xmlns:mc="http://schemas.openxmlformats.org/markup-compatibility/2006" xmlns:o="urn:schemas-microsoft-com:office:office" xmlns:r="http://schemas.openxmlformats.org/officeDocument/2006/relationships" xmlns:m="http://schemas.openxmlformats.org/officeDocument/2006/math" xmlns:v="urn:schemas-microsoft-com:vml" xmlns:wp14="http://schemas.microsoft.com/office/word/2010/wordprocessingDrawing" xmlns:wp="http://schemas.openxmlformats.org/drawingml/2006/wordprocessingDrawing" xmlns:w10="urn:schemas-microsoft-com:office:word" xmlns:w="http://schemas.openxmlformats.org/wordprocessingml/2006/main" xmlns:w14="http://schemas.microsoft.com/office/word/2010/wordml" xmlns:w15="http://schemas.microsoft.com/office/word/2012/wordml" xmlns:wpg="http://schemas.microsoft.com/office/word/2010/wordprocessingGroup" xmlns:wpi="http://schemas.microsoft.com/office/word/2010/wordprocessingInk" xmlns:wne="http://schemas.microsoft.com/office/word/2006/wordml" xmlns:wps="http://schemas.microsoft.com/office/word/2010/wordprocessingShape" mc:Ignorable="w14 w15 wp14">
-  <w:abstractNum w:abstractNumId="0" w15:restartNumberingAfterBreak="0">
+<w:numbering xmlns:wpc="http://schemas.microsoft.com/office/word/2010/wordprocessingCanvas" xmlns:mo="http://schemas.microsoft.com/office/mac/office/2008/main" xmlns:mc="http://schemas.openxmlformats.org/markup-compatibility/2006" xmlns:mv="urn:schemas-microsoft-com:mac:vml" xmlns:o="urn:schemas-microsoft-com:office:office" xmlns:r="http://schemas.openxmlformats.org/officeDocument/2006/relationships" xmlns:m="http://schemas.openxmlformats.org/officeDocument/2006/math" xmlns:v="urn:schemas-microsoft-com:vml" xmlns:wp14="http://schemas.microsoft.com/office/word/2010/wordprocessingDrawing" xmlns:wp="http://schemas.openxmlformats.org/drawingml/2006/wordprocessingDrawing" xmlns:w10="urn:schemas-microsoft-com:office:word" xmlns:w="http://schemas.openxmlformats.org/wordprocessingml/2006/main" xmlns:w14="http://schemas.microsoft.com/office/word/2010/wordml" xmlns:w15="http://schemas.microsoft.com/office/word/2012/wordml" xmlns:wpg="http://schemas.microsoft.com/office/word/2010/wordprocessingGroup" xmlns:wpi="http://schemas.microsoft.com/office/word/2010/wordprocessingInk" xmlns:wne="http://schemas.microsoft.com/office/word/2006/wordml" xmlns:wps="http://schemas.microsoft.com/office/word/2010/wordprocessingShape" mc:Ignorable="w14 w15 wp14">
+  <w:abstractNum w:abstractNumId="0">
     <w:nsid w:val="610669D5"/>
     <w:multiLevelType w:val="hybridMultilevel"/>
     <w:tmpl w:val="C8F2774C"/>
@@ -1780,7 +1644,7 @@
   <w:docDefaults>
     <w:rPrDefault>
       <w:rPr>
-        <w:rFonts w:asciiTheme="minorHAnsi" w:eastAsiaTheme="minorHAnsi" w:hAnsiTheme="minorHAnsi" w:cstheme="minorBidi"/>
+        <w:rFonts w:asciiTheme="minorHAnsi" w:eastAsia="宋体" w:hAnsiTheme="minorHAnsi" w:cstheme="minorBidi"/>
         <w:sz w:val="22"/>
         <w:szCs w:val="22"/>
         <w:lang w:val="en-US" w:eastAsia="en-US" w:bidi="ar-SA"/>
@@ -1792,7 +1656,7 @@
       </w:pPr>
     </w:pPrDefault>
   </w:docDefaults>
-  <w:latentStyles w:defLockedState="0" w:defUIPriority="99" w:defSemiHidden="0" w:defUnhideWhenUsed="0" w:defQFormat="0" w:count="371">
+  <w:latentStyles w:defLockedState="0" w:defUIPriority="99" w:defSemiHidden="0" w:defUnhideWhenUsed="0" w:defQFormat="0" w:count="382">
     <w:lsdException w:name="Normal" w:uiPriority="0" w:qFormat="1"/>
     <w:lsdException w:name="heading 1" w:uiPriority="9" w:qFormat="1"/>
     <w:lsdException w:name="heading 2" w:semiHidden="1" w:uiPriority="9" w:unhideWhenUsed="1" w:qFormat="1"/>
@@ -1898,7 +1762,6 @@
     <w:lsdException w:name="HTML Sample" w:semiHidden="1" w:unhideWhenUsed="1"/>
     <w:lsdException w:name="HTML Typewriter" w:semiHidden="1" w:unhideWhenUsed="1"/>
     <w:lsdException w:name="HTML Variable" w:semiHidden="1" w:unhideWhenUsed="1"/>
-    <w:lsdException w:name="Normal Table" w:semiHidden="1" w:unhideWhenUsed="1"/>
     <w:lsdException w:name="annotation subject" w:semiHidden="1" w:unhideWhenUsed="1"/>
     <w:lsdException w:name="No List" w:semiHidden="1" w:unhideWhenUsed="1"/>
     <w:lsdException w:name="Outline List 1" w:semiHidden="1" w:unhideWhenUsed="1"/>
@@ -1944,11 +1807,9 @@
     <w:lsdException w:name="Table Subtle 1" w:semiHidden="1" w:unhideWhenUsed="1"/>
     <w:lsdException w:name="Table Subtle 2" w:semiHidden="1" w:unhideWhenUsed="1"/>
     <w:lsdException w:name="Table Web 1" w:semiHidden="1" w:unhideWhenUsed="1"/>
-    <w:lsdException w:name="Table Web 2" w:semiHidden="1" w:unhideWhenUsed="1"/>
     <w:lsdException w:name="Table Web 3" w:semiHidden="1" w:unhideWhenUsed="1"/>
     <w:lsdException w:name="Balloon Text" w:semiHidden="1" w:unhideWhenUsed="1"/>
     <w:lsdException w:name="Table Grid" w:uiPriority="39"/>
-    <w:lsdException w:name="Table Theme" w:semiHidden="1" w:unhideWhenUsed="1"/>
     <w:lsdException w:name="Placeholder Text" w:semiHidden="1"/>
     <w:lsdException w:name="No Spacing" w:uiPriority="1" w:qFormat="1"/>
     <w:lsdException w:name="Light Shading" w:uiPriority="60"/>
@@ -2164,6 +2025,8 @@
     <w:lsdException w:name="List Table 5 Dark Accent 6" w:uiPriority="50"/>
     <w:lsdException w:name="List Table 6 Colorful Accent 6" w:uiPriority="51"/>
     <w:lsdException w:name="List Table 7 Colorful Accent 6" w:uiPriority="52"/>
+    <w:lsdException w:name="Mention" w:semiHidden="1" w:unhideWhenUsed="1"/>
+    <w:lsdException w:name="Smart Hyperlink" w:semiHidden="1" w:unhideWhenUsed="1"/>
   </w:latentStyles>
   <w:style w:type="paragraph" w:default="1" w:styleId="Normal">
     <w:name w:val="Normal"/>
@@ -2224,6 +2087,7 @@
       <w:spacing w:after="0" w:line="240" w:lineRule="auto"/>
     </w:pPr>
     <w:tblPr>
+      <w:tblInd w:w="0" w:type="dxa"/>
       <w:tblBorders>
         <w:top w:val="single" w:sz="4" w:space="0" w:color="auto"/>
         <w:left w:val="single" w:sz="4" w:space="0" w:color="auto"/>
@@ -2232,6 +2096,12 @@
         <w:insideH w:val="single" w:sz="4" w:space="0" w:color="auto"/>
         <w:insideV w:val="single" w:sz="4" w:space="0" w:color="auto"/>
       </w:tblBorders>
+      <w:tblCellMar>
+        <w:top w:w="0" w:type="dxa"/>
+        <w:left w:w="108" w:type="dxa"/>
+        <w:bottom w:w="0" w:type="dxa"/>
+        <w:right w:w="108" w:type="dxa"/>
+      </w:tblCellMar>
     </w:tblPr>
   </w:style>
 </w:styles>

</xml_diff>

<commit_message>
Tweaks and refinements to -post-all system. Results CSVs are updated appropriately now
</commit_message>
<xml_diff>
--- a/molSimplifyAD/readme.docx
+++ b/molSimplifyAD/readme.docx
@@ -1,6 +1,6 @@
 
 <file path=word/document.xml><?xml version="1.0" encoding="utf-8"?>
-<w:document xmlns:wpc="http://schemas.microsoft.com/office/word/2010/wordprocessingCanvas" xmlns:mo="http://schemas.microsoft.com/office/mac/office/2008/main" xmlns:mc="http://schemas.openxmlformats.org/markup-compatibility/2006" xmlns:mv="urn:schemas-microsoft-com:mac:vml" xmlns:o="urn:schemas-microsoft-com:office:office" xmlns:r="http://schemas.openxmlformats.org/officeDocument/2006/relationships" xmlns:m="http://schemas.openxmlformats.org/officeDocument/2006/math" xmlns:v="urn:schemas-microsoft-com:vml" xmlns:wp14="http://schemas.microsoft.com/office/word/2010/wordprocessingDrawing" xmlns:wp="http://schemas.openxmlformats.org/drawingml/2006/wordprocessingDrawing" xmlns:w10="urn:schemas-microsoft-com:office:word" xmlns:w="http://schemas.openxmlformats.org/wordprocessingml/2006/main" xmlns:w14="http://schemas.microsoft.com/office/word/2010/wordml" xmlns:w15="http://schemas.microsoft.com/office/word/2012/wordml" xmlns:wpg="http://schemas.microsoft.com/office/word/2010/wordprocessingGroup" xmlns:wpi="http://schemas.microsoft.com/office/word/2010/wordprocessingInk" xmlns:wne="http://schemas.microsoft.com/office/word/2006/wordml" xmlns:wps="http://schemas.microsoft.com/office/word/2010/wordprocessingShape" mc:Ignorable="w14 w15 wp14">
+<w:document xmlns:wpc="http://schemas.microsoft.com/office/word/2010/wordprocessingCanvas" xmlns:mc="http://schemas.openxmlformats.org/markup-compatibility/2006" xmlns:o="urn:schemas-microsoft-com:office:office" xmlns:r="http://schemas.openxmlformats.org/officeDocument/2006/relationships" xmlns:m="http://schemas.openxmlformats.org/officeDocument/2006/math" xmlns:v="urn:schemas-microsoft-com:vml" xmlns:wp14="http://schemas.microsoft.com/office/word/2010/wordprocessingDrawing" xmlns:wp="http://schemas.openxmlformats.org/drawingml/2006/wordprocessingDrawing" xmlns:w10="urn:schemas-microsoft-com:office:word" xmlns:w="http://schemas.openxmlformats.org/wordprocessingml/2006/main" xmlns:w14="http://schemas.microsoft.com/office/word/2010/wordml" xmlns:w15="http://schemas.microsoft.com/office/word/2012/wordml" xmlns:wpg="http://schemas.microsoft.com/office/word/2010/wordprocessingGroup" xmlns:wpi="http://schemas.microsoft.com/office/word/2010/wordprocessingInk" xmlns:wne="http://schemas.microsoft.com/office/word/2006/wordml" xmlns:wps="http://schemas.microsoft.com/office/word/2010/wordprocessingShape" mc:Ignorable="w14 w15 wp14">
   <w:body>
     <w:p>
       <w:r>
@@ -1212,76 +1212,64 @@
             <w:pPr>
               <w:spacing w:line="259" w:lineRule="auto"/>
               <w:rPr>
+                <w:lang w:eastAsia="zh-CN"/>
+              </w:rPr>
+            </w:pPr>
+            <w:r>
+              <w:rPr>
                 <w:rFonts w:hint="eastAsia"/>
                 <w:lang w:eastAsia="zh-CN"/>
               </w:rPr>
-            </w:pPr>
+              <w:t>octahedral</w:t>
+            </w:r>
+          </w:p>
+        </w:tc>
+        <w:tc>
+          <w:tcPr>
+            <w:tcW w:w="3326" w:type="dxa"/>
+          </w:tcPr>
+          <w:p>
+            <w:pPr>
+              <w:spacing w:line="259" w:lineRule="auto"/>
+              <w:rPr>
+                <w:b/>
+                <w:lang w:eastAsia="zh-CN"/>
+              </w:rPr>
+            </w:pPr>
+            <w:r>
+              <w:rPr>
+                <w:rFonts w:hint="eastAsia"/>
+                <w:b/>
+                <w:lang w:eastAsia="zh-CN"/>
+              </w:rPr>
+              <w:t xml:space="preserve">True </w:t>
+            </w:r>
             <w:r>
               <w:rPr>
                 <w:rFonts w:hint="eastAsia"/>
                 <w:lang w:eastAsia="zh-CN"/>
               </w:rPr>
-              <w:t>octahedral</w:t>
-            </w:r>
-          </w:p>
-        </w:tc>
-        <w:tc>
-          <w:tcPr>
-            <w:tcW w:w="3326" w:type="dxa"/>
-          </w:tcPr>
-          <w:p>
-            <w:pPr>
-              <w:spacing w:line="259" w:lineRule="auto"/>
-              <w:rPr>
-                <w:rFonts w:hint="eastAsia"/>
-                <w:b/>
+              <w:t>| False</w:t>
+            </w:r>
+          </w:p>
+        </w:tc>
+        <w:tc>
+          <w:tcPr>
+            <w:tcW w:w="2924" w:type="dxa"/>
+          </w:tcPr>
+          <w:p>
+            <w:pPr>
+              <w:spacing w:line="259" w:lineRule="auto"/>
+              <w:rPr>
                 <w:lang w:eastAsia="zh-CN"/>
               </w:rPr>
             </w:pPr>
-            <w:r>
-              <w:rPr>
-                <w:rFonts w:hint="eastAsia"/>
-                <w:b/>
-                <w:lang w:eastAsia="zh-CN"/>
-              </w:rPr>
-              <w:t xml:space="preserve">True </w:t>
-            </w:r>
             <w:r>
               <w:rPr>
                 <w:rFonts w:hint="eastAsia"/>
                 <w:lang w:eastAsia="zh-CN"/>
               </w:rPr>
-              <w:t>| False</w:t>
-            </w:r>
-          </w:p>
-        </w:tc>
-        <w:tc>
-          <w:tcPr>
-            <w:tcW w:w="2924" w:type="dxa"/>
-          </w:tcPr>
-          <w:p>
-            <w:pPr>
-              <w:spacing w:line="259" w:lineRule="auto"/>
-              <w:rPr>
-                <w:rFonts w:hint="eastAsia"/>
-                <w:lang w:eastAsia="zh-CN"/>
-              </w:rPr>
-            </w:pPr>
-            <w:r>
-              <w:rPr>
-                <w:rFonts w:hint="eastAsia"/>
-                <w:lang w:eastAsia="zh-CN"/>
-              </w:rPr>
-              <w:t>Whether structures are supposed to be octahedral.</w:t>
-            </w:r>
-            <w:bookmarkStart w:id="0" w:name="_GoBack"/>
-            <w:bookmarkEnd w:id="0"/>
-            <w:r>
-              <w:rPr>
-                <w:rFonts w:hint="eastAsia"/>
-                <w:lang w:eastAsia="zh-CN"/>
-              </w:rPr>
-              <w:t xml:space="preserve"> </w:t>
+              <w:t xml:space="preserve">Whether structures are supposed to be octahedral. </w:t>
             </w:r>
           </w:p>
         </w:tc>
@@ -1298,66 +1286,63 @@
             <w:pPr>
               <w:spacing w:line="259" w:lineRule="auto"/>
               <w:rPr>
+                <w:lang w:eastAsia="zh-CN"/>
+              </w:rPr>
+            </w:pPr>
+            <w:r>
+              <w:rPr>
                 <w:rFonts w:hint="eastAsia"/>
                 <w:lang w:eastAsia="zh-CN"/>
               </w:rPr>
-            </w:pPr>
+              <w:t>HFXsample</w:t>
+            </w:r>
+          </w:p>
+        </w:tc>
+        <w:tc>
+          <w:tcPr>
+            <w:tcW w:w="3326" w:type="dxa"/>
+          </w:tcPr>
+          <w:p>
+            <w:pPr>
+              <w:spacing w:line="259" w:lineRule="auto"/>
+              <w:rPr>
+                <w:b/>
+                <w:lang w:eastAsia="zh-CN"/>
+              </w:rPr>
+            </w:pPr>
+            <w:r>
+              <w:rPr>
+                <w:rFonts w:hint="eastAsia"/>
+                <w:b/>
+                <w:lang w:eastAsia="zh-CN"/>
+              </w:rPr>
+              <w:t xml:space="preserve">True </w:t>
+            </w:r>
             <w:r>
               <w:rPr>
                 <w:rFonts w:hint="eastAsia"/>
                 <w:lang w:eastAsia="zh-CN"/>
               </w:rPr>
-              <w:t>HFXsample</w:t>
-            </w:r>
-          </w:p>
-        </w:tc>
-        <w:tc>
-          <w:tcPr>
-            <w:tcW w:w="3326" w:type="dxa"/>
-          </w:tcPr>
-          <w:p>
-            <w:pPr>
-              <w:spacing w:line="259" w:lineRule="auto"/>
-              <w:rPr>
-                <w:rFonts w:hint="eastAsia"/>
-                <w:b/>
+              <w:t>| False</w:t>
+            </w:r>
+          </w:p>
+        </w:tc>
+        <w:tc>
+          <w:tcPr>
+            <w:tcW w:w="2924" w:type="dxa"/>
+          </w:tcPr>
+          <w:p>
+            <w:pPr>
+              <w:spacing w:line="259" w:lineRule="auto"/>
+              <w:rPr>
                 <w:lang w:eastAsia="zh-CN"/>
               </w:rPr>
             </w:pPr>
-            <w:r>
-              <w:rPr>
-                <w:rFonts w:hint="eastAsia"/>
-                <w:b/>
-                <w:lang w:eastAsia="zh-CN"/>
-              </w:rPr>
-              <w:t xml:space="preserve">True </w:t>
-            </w:r>
             <w:r>
               <w:rPr>
                 <w:rFonts w:hint="eastAsia"/>
                 <w:lang w:eastAsia="zh-CN"/>
               </w:rPr>
-              <w:t>| False</w:t>
-            </w:r>
-          </w:p>
-        </w:tc>
-        <w:tc>
-          <w:tcPr>
-            <w:tcW w:w="2924" w:type="dxa"/>
-          </w:tcPr>
-          <w:p>
-            <w:pPr>
-              <w:spacing w:line="259" w:lineRule="auto"/>
-              <w:rPr>
-                <w:rFonts w:hint="eastAsia"/>
-                <w:lang w:eastAsia="zh-CN"/>
-              </w:rPr>
-            </w:pPr>
-            <w:r>
-              <w:rPr>
-                <w:rFonts w:hint="eastAsia"/>
-                <w:lang w:eastAsia="zh-CN"/>
-              </w:rPr>
               <w:t>Whether to expand the HFX region</w:t>
             </w:r>
           </w:p>
@@ -1404,7 +1389,6 @@
             <w:pPr>
               <w:spacing w:line="259" w:lineRule="auto"/>
               <w:rPr>
-                <w:rFonts w:hint="eastAsia"/>
                 <w:lang w:eastAsia="zh-CN"/>
               </w:rPr>
             </w:pPr>
@@ -1468,6 +1452,9 @@
       <w:r>
         <w:t>mad –resume PATH_TO_RUN –reps X –wait Y</w:t>
       </w:r>
+      <w:r>
+        <w:t xml:space="preserve"> –post-all</w:t>
+      </w:r>
     </w:p>
     <w:p>
       <w:r>
@@ -1507,7 +1494,25 @@
         <w:t xml:space="preserve"> is interruption safe so if the process is killed or runs out of repetitions before the requisite number of generations, simply call –resume again and pick up where the run left off. </w:t>
       </w:r>
     </w:p>
-    <w:p/>
+    <w:p>
+      <w:r>
+        <w:t>-post-all is</w:t>
+      </w:r>
+      <w:r>
+        <w:t xml:space="preserve"> optional </w:t>
+      </w:r>
+      <w:bookmarkStart w:id="0" w:name="_GoBack"/>
+      <w:bookmarkEnd w:id="0"/>
+      <w:r>
+        <w:t xml:space="preserve">and </w:t>
+      </w:r>
+      <w:r>
+        <w:t xml:space="preserve"> on</w:t>
+      </w:r>
+      <w:r>
+        <w:t>ly used in the case where DFT geometry optimization are being conducted, and forces all job output to be processed. By default, already converged and analyzed jobs are ignored.</w:t>
+      </w:r>
+    </w:p>
     <w:sectPr>
       <w:pgSz w:w="12240" w:h="15840"/>
       <w:pgMar w:top="1440" w:right="1440" w:bottom="1440" w:left="1440" w:header="720" w:footer="720" w:gutter="0"/>
@@ -1519,8 +1524,8 @@
 </file>
 
 <file path=word/numbering.xml><?xml version="1.0" encoding="utf-8"?>
-<w:numbering xmlns:wpc="http://schemas.microsoft.com/office/word/2010/wordprocessingCanvas" xmlns:mo="http://schemas.microsoft.com/office/mac/office/2008/main" xmlns:mc="http://schemas.openxmlformats.org/markup-compatibility/2006" xmlns:mv="urn:schemas-microsoft-com:mac:vml" xmlns:o="urn:schemas-microsoft-com:office:office" xmlns:r="http://schemas.openxmlformats.org/officeDocument/2006/relationships" xmlns:m="http://schemas.openxmlformats.org/officeDocument/2006/math" xmlns:v="urn:schemas-microsoft-com:vml" xmlns:wp14="http://schemas.microsoft.com/office/word/2010/wordprocessingDrawing" xmlns:wp="http://schemas.openxmlformats.org/drawingml/2006/wordprocessingDrawing" xmlns:w10="urn:schemas-microsoft-com:office:word" xmlns:w="http://schemas.openxmlformats.org/wordprocessingml/2006/main" xmlns:w14="http://schemas.microsoft.com/office/word/2010/wordml" xmlns:w15="http://schemas.microsoft.com/office/word/2012/wordml" xmlns:wpg="http://schemas.microsoft.com/office/word/2010/wordprocessingGroup" xmlns:wpi="http://schemas.microsoft.com/office/word/2010/wordprocessingInk" xmlns:wne="http://schemas.microsoft.com/office/word/2006/wordml" xmlns:wps="http://schemas.microsoft.com/office/word/2010/wordprocessingShape" mc:Ignorable="w14 w15 wp14">
-  <w:abstractNum w:abstractNumId="0">
+<w:numbering xmlns:wpc="http://schemas.microsoft.com/office/word/2010/wordprocessingCanvas" xmlns:mc="http://schemas.openxmlformats.org/markup-compatibility/2006" xmlns:o="urn:schemas-microsoft-com:office:office" xmlns:r="http://schemas.openxmlformats.org/officeDocument/2006/relationships" xmlns:m="http://schemas.openxmlformats.org/officeDocument/2006/math" xmlns:v="urn:schemas-microsoft-com:vml" xmlns:wp14="http://schemas.microsoft.com/office/word/2010/wordprocessingDrawing" xmlns:wp="http://schemas.openxmlformats.org/drawingml/2006/wordprocessingDrawing" xmlns:w10="urn:schemas-microsoft-com:office:word" xmlns:w="http://schemas.openxmlformats.org/wordprocessingml/2006/main" xmlns:w14="http://schemas.microsoft.com/office/word/2010/wordml" xmlns:w15="http://schemas.microsoft.com/office/word/2012/wordml" xmlns:wpg="http://schemas.microsoft.com/office/word/2010/wordprocessingGroup" xmlns:wpi="http://schemas.microsoft.com/office/word/2010/wordprocessingInk" xmlns:wne="http://schemas.microsoft.com/office/word/2006/wordml" xmlns:wps="http://schemas.microsoft.com/office/word/2010/wordprocessingShape" mc:Ignorable="w14 w15 wp14">
+  <w:abstractNum w:abstractNumId="0" w15:restartNumberingAfterBreak="0">
     <w:nsid w:val="610669D5"/>
     <w:multiLevelType w:val="hybridMultilevel"/>
     <w:tmpl w:val="C8F2774C"/>
@@ -1644,7 +1649,7 @@
   <w:docDefaults>
     <w:rPrDefault>
       <w:rPr>
-        <w:rFonts w:asciiTheme="minorHAnsi" w:eastAsia="宋体" w:hAnsiTheme="minorHAnsi" w:cstheme="minorBidi"/>
+        <w:rFonts w:asciiTheme="minorHAnsi" w:eastAsia="SimSun" w:hAnsiTheme="minorHAnsi" w:cstheme="minorBidi"/>
         <w:sz w:val="22"/>
         <w:szCs w:val="22"/>
         <w:lang w:val="en-US" w:eastAsia="en-US" w:bidi="ar-SA"/>
@@ -1656,7 +1661,7 @@
       </w:pPr>
     </w:pPrDefault>
   </w:docDefaults>
-  <w:latentStyles w:defLockedState="0" w:defUIPriority="99" w:defSemiHidden="0" w:defUnhideWhenUsed="0" w:defQFormat="0" w:count="382">
+  <w:latentStyles w:defLockedState="0" w:defUIPriority="99" w:defSemiHidden="0" w:defUnhideWhenUsed="0" w:defQFormat="0" w:count="371">
     <w:lsdException w:name="Normal" w:uiPriority="0" w:qFormat="1"/>
     <w:lsdException w:name="heading 1" w:uiPriority="9" w:qFormat="1"/>
     <w:lsdException w:name="heading 2" w:semiHidden="1" w:uiPriority="9" w:unhideWhenUsed="1" w:qFormat="1"/>
@@ -1762,6 +1767,7 @@
     <w:lsdException w:name="HTML Sample" w:semiHidden="1" w:unhideWhenUsed="1"/>
     <w:lsdException w:name="HTML Typewriter" w:semiHidden="1" w:unhideWhenUsed="1"/>
     <w:lsdException w:name="HTML Variable" w:semiHidden="1" w:unhideWhenUsed="1"/>
+    <w:lsdException w:name="Normal Table" w:semiHidden="1" w:unhideWhenUsed="1"/>
     <w:lsdException w:name="annotation subject" w:semiHidden="1" w:unhideWhenUsed="1"/>
     <w:lsdException w:name="No List" w:semiHidden="1" w:unhideWhenUsed="1"/>
     <w:lsdException w:name="Outline List 1" w:semiHidden="1" w:unhideWhenUsed="1"/>
@@ -1807,9 +1813,11 @@
     <w:lsdException w:name="Table Subtle 1" w:semiHidden="1" w:unhideWhenUsed="1"/>
     <w:lsdException w:name="Table Subtle 2" w:semiHidden="1" w:unhideWhenUsed="1"/>
     <w:lsdException w:name="Table Web 1" w:semiHidden="1" w:unhideWhenUsed="1"/>
+    <w:lsdException w:name="Table Web 2" w:semiHidden="1" w:unhideWhenUsed="1"/>
     <w:lsdException w:name="Table Web 3" w:semiHidden="1" w:unhideWhenUsed="1"/>
     <w:lsdException w:name="Balloon Text" w:semiHidden="1" w:unhideWhenUsed="1"/>
     <w:lsdException w:name="Table Grid" w:uiPriority="39"/>
+    <w:lsdException w:name="Table Theme" w:semiHidden="1" w:unhideWhenUsed="1"/>
     <w:lsdException w:name="Placeholder Text" w:semiHidden="1"/>
     <w:lsdException w:name="No Spacing" w:uiPriority="1" w:qFormat="1"/>
     <w:lsdException w:name="Light Shading" w:uiPriority="60"/>
@@ -2025,8 +2033,6 @@
     <w:lsdException w:name="List Table 5 Dark Accent 6" w:uiPriority="50"/>
     <w:lsdException w:name="List Table 6 Colorful Accent 6" w:uiPriority="51"/>
     <w:lsdException w:name="List Table 7 Colorful Accent 6" w:uiPriority="52"/>
-    <w:lsdException w:name="Mention" w:semiHidden="1" w:unhideWhenUsed="1"/>
-    <w:lsdException w:name="Smart Hyperlink" w:semiHidden="1" w:unhideWhenUsed="1"/>
   </w:latentStyles>
   <w:style w:type="paragraph" w:default="1" w:styleId="Normal">
     <w:name w:val="Normal"/>
@@ -2087,7 +2093,6 @@
       <w:spacing w:after="0" w:line="240" w:lineRule="auto"/>
     </w:pPr>
     <w:tblPr>
-      <w:tblInd w:w="0" w:type="dxa"/>
       <w:tblBorders>
         <w:top w:val="single" w:sz="4" w:space="0" w:color="auto"/>
         <w:left w:val="single" w:sz="4" w:space="0" w:color="auto"/>
@@ -2096,12 +2101,6 @@
         <w:insideH w:val="single" w:sz="4" w:space="0" w:color="auto"/>
         <w:insideV w:val="single" w:sz="4" w:space="0" w:color="auto"/>
       </w:tblBorders>
-      <w:tblCellMar>
-        <w:top w:w="0" w:type="dxa"/>
-        <w:left w:w="108" w:type="dxa"/>
-        <w:bottom w:w="0" w:type="dxa"/>
-        <w:right w:w="108" w:type="dxa"/>
-      </w:tblCellMar>
     </w:tblPr>
   </w:style>
 </w:styles>

</xml_diff>